<commit_message>
new file:   DSA/queue/queue.c 	new file:   DSA/trees/N-ary Tree/traversal_leet.cpp 	new file:   DSA/trees/binary/bt.cpp 	modified:   Lab/Experiment-Template.docx 	modified:   Lab/expt_5/Experiment-Template.docx 	new file:   Lab/expt_5/Experiment-Template.pdf 	deleted:    Lab/expt_5/New Text Document.txt
</commit_message>
<xml_diff>
--- a/Lab/Experiment-Template.docx
+++ b/Lab/Experiment-Template.docx
@@ -66,21 +66,12 @@
         </w:rPr>
         <w:t xml:space="preserve">  </w:t>
       </w:r>
-      <w:proofErr w:type="spellStart"/>
       <w:r>
         <w:rPr>
           <w:rFonts w:ascii="Times New Roman" w:hAnsi="Times New Roman" w:cs="Times New Roman"/>
           <w:b/>
         </w:rPr>
-        <w:t>Bharatiya</w:t>
-      </w:r>
-      <w:proofErr w:type="spellEnd"/>
-      <w:r>
-        <w:rPr>
-          <w:rFonts w:ascii="Times New Roman" w:hAnsi="Times New Roman" w:cs="Times New Roman"/>
-          <w:b/>
-        </w:rPr>
-        <w:t xml:space="preserve"> Vidya Bhavan’s </w:t>
+        <w:t xml:space="preserve">Bharatiya Vidya Bhavan’s </w:t>
       </w:r>
     </w:p>
     <w:p>
@@ -456,7 +447,19 @@
               <w:rPr>
                 <w:rFonts w:ascii="Times New Roman" w:hAnsi="Times New Roman" w:cs="Times New Roman"/>
               </w:rPr>
-              <w:t>202330038</w:t>
+              <w:t>2023300</w:t>
+            </w:r>
+            <w:r>
+              <w:rPr>
+                <w:rFonts w:ascii="Times New Roman" w:hAnsi="Times New Roman" w:cs="Times New Roman"/>
+              </w:rPr>
+              <w:t>0</w:t>
+            </w:r>
+            <w:r>
+              <w:rPr>
+                <w:rFonts w:ascii="Times New Roman" w:hAnsi="Times New Roman" w:cs="Times New Roman"/>
+              </w:rPr>
+              <w:t>38</w:t>
             </w:r>
           </w:p>
         </w:tc>
@@ -720,7 +723,6 @@
                 <w:bCs/>
               </w:rPr>
             </w:pPr>
-            <w:proofErr w:type="gramStart"/>
             <w:r>
               <w:rPr>
                 <w:rFonts w:ascii="Times New Roman" w:hAnsi="Times New Roman" w:cs="Times New Roman"/>
@@ -735,16 +737,7 @@
                 <w:b/>
                 <w:bCs/>
               </w:rPr>
-              <w:t>(</w:t>
-            </w:r>
-            <w:proofErr w:type="gramEnd"/>
-            <w:r>
-              <w:rPr>
-                <w:rFonts w:ascii="Times New Roman" w:hAnsi="Times New Roman" w:cs="Times New Roman"/>
-                <w:b/>
-                <w:bCs/>
-              </w:rPr>
-              <w:t>Code)</w:t>
+              <w:t>(Code)</w:t>
             </w:r>
           </w:p>
         </w:tc>

</xml_diff>